<commit_message>
Added data stream read and write
</commit_message>
<xml_diff>
--- a/Spring-1-2021/622/Assignments/4/metcs622_Assignment4.docx
+++ b/Spring-1-2021/622/Assignments/4/metcs622_Assignment4.docx
@@ -2757,7 +2757,7 @@
           <v:shape id="_x0000_i1026" type="#_x0000_t75" style="width:480.75pt;height:253.5pt" o:ole="">
             <v:imagedata r:id="rId13" o:title=""/>
           </v:shape>
-          <o:OLEObject Type="Embed" ProgID="Excel.Sheet.12" ShapeID="_x0000_i1026" DrawAspect="Content" ObjectID="_1675024853" r:id="rId14"/>
+          <o:OLEObject Type="Embed" ProgID="Excel.Sheet.12" ShapeID="_x0000_i1026" DrawAspect="Content" ObjectID="_1675029445" r:id="rId14"/>
         </w:object>
       </w:r>
     </w:p>
@@ -5535,7 +5535,7 @@
           <v:shape id="_x0000_i1027" type="#_x0000_t75" style="width:480pt;height:246pt" o:ole="">
             <v:imagedata r:id="rId25" o:title=""/>
           </v:shape>
-          <o:OLEObject Type="Embed" ProgID="Excel.Sheet.12" ShapeID="_x0000_i1027" DrawAspect="Content" ObjectID="_1675024854" r:id="rId26"/>
+          <o:OLEObject Type="Embed" ProgID="Excel.Sheet.12" ShapeID="_x0000_i1027" DrawAspect="Content" ObjectID="_1675029446" r:id="rId26"/>
         </w:object>
       </w:r>
     </w:p>
@@ -7406,7 +7406,7 @@
           <v:shape id="_x0000_i1036" type="#_x0000_t75" style="width:470.25pt;height:303pt" o:ole="">
             <v:imagedata r:id="rId34" o:title=""/>
           </v:shape>
-          <o:OLEObject Type="Embed" ProgID="Excel.Sheet.12" ShapeID="_x0000_i1036" DrawAspect="Content" ObjectID="_1675024855" r:id="rId35"/>
+          <o:OLEObject Type="Embed" ProgID="Excel.Sheet.12" ShapeID="_x0000_i1036" DrawAspect="Content" ObjectID="_1675029447" r:id="rId35"/>
         </w:object>
       </w:r>
     </w:p>
@@ -8237,78 +8237,6 @@
           <w:bdr w:val="none" w:sz="0" w:space="0" w:color="auto" w:frame="1"/>
           <w:shd w:val="clear" w:color="auto" w:fill="FFFFFF"/>
         </w:rPr>
-        <w:t>    </w:t>
-      </w:r>
-      <w:r>
-        <w:rPr>
-          <w:bdr w:val="none" w:sz="0" w:space="0" w:color="auto" w:frame="1"/>
-          <w:shd w:val="clear" w:color="auto" w:fill="FFFFFF"/>
-        </w:rPr>
-        <w:t>4</w:t>
-      </w:r>
-      <w:r>
-        <w:rPr>
-          <w:bdr w:val="none" w:sz="0" w:space="0" w:color="auto" w:frame="1"/>
-          <w:shd w:val="clear" w:color="auto" w:fill="FFFFFF"/>
-        </w:rPr>
-        <w:t>.</w:t>
-      </w:r>
-      <w:r>
-        <w:rPr>
-          <w:bdr w:val="none" w:sz="0" w:space="0" w:color="auto" w:frame="1"/>
-          <w:shd w:val="clear" w:color="auto" w:fill="FFFFFF"/>
-        </w:rPr>
-        <w:t>2.2</w:t>
-      </w:r>
-      <w:r>
-        <w:rPr>
-          <w:bdr w:val="none" w:sz="0" w:space="0" w:color="auto" w:frame="1"/>
-          <w:shd w:val="clear" w:color="auto" w:fill="FFFFFF"/>
-        </w:rPr>
-        <w:t xml:space="preserve"> </w:t>
-      </w:r>
-      <w:r>
-        <w:rPr>
-          <w:bdr w:val="none" w:sz="0" w:space="0" w:color="auto" w:frame="1"/>
-          <w:shd w:val="clear" w:color="auto" w:fill="FFFFFF"/>
-        </w:rPr>
-        <w:t>Process User Transactions in I/O</w:t>
-      </w:r>
-      <w:r>
-        <w:rPr>
-          <w:bdr w:val="none" w:sz="0" w:space="0" w:color="auto" w:frame="1"/>
-          <w:shd w:val="clear" w:color="auto" w:fill="FFFFFF"/>
-        </w:rPr>
-        <w:t xml:space="preserve"> (NEW)</w:t>
-      </w:r>
-    </w:p>
-    <w:p>
-      <w:r>
-        <w:t>FinFree shall allow users to input their credit card transactions</w:t>
-      </w:r>
-      <w:r>
-        <w:t>,</w:t>
-      </w:r>
-      <w:r>
-        <w:t xml:space="preserve"> bank deposit/withdrawals</w:t>
-      </w:r>
-      <w:r>
-        <w:t>, etc.</w:t>
-      </w:r>
-    </w:p>
-    <w:p>
-      <w:pPr>
-        <w:pStyle w:val="Heading3"/>
-        <w:rPr>
-          <w:bdr w:val="none" w:sz="0" w:space="0" w:color="auto" w:frame="1"/>
-          <w:shd w:val="clear" w:color="auto" w:fill="FFFFFF"/>
-        </w:rPr>
-      </w:pPr>
-      <w:r>
-        <w:rPr>
-          <w:bdr w:val="none" w:sz="0" w:space="0" w:color="auto" w:frame="1"/>
-          <w:shd w:val="clear" w:color="auto" w:fill="FFFFFF"/>
-        </w:rPr>
         <w:lastRenderedPageBreak/>
         <w:t>    </w:t>
       </w:r>
@@ -8331,6 +8259,81 @@
           <w:bdr w:val="none" w:sz="0" w:space="0" w:color="auto" w:frame="1"/>
           <w:shd w:val="clear" w:color="auto" w:fill="FFFFFF"/>
         </w:rPr>
+        <w:t>2.2</w:t>
+      </w:r>
+      <w:r>
+        <w:rPr>
+          <w:bdr w:val="none" w:sz="0" w:space="0" w:color="auto" w:frame="1"/>
+          <w:shd w:val="clear" w:color="auto" w:fill="FFFFFF"/>
+        </w:rPr>
+        <w:t xml:space="preserve"> </w:t>
+      </w:r>
+      <w:r>
+        <w:rPr>
+          <w:bdr w:val="none" w:sz="0" w:space="0" w:color="auto" w:frame="1"/>
+          <w:shd w:val="clear" w:color="auto" w:fill="FFFFFF"/>
+        </w:rPr>
+        <w:t>Process User Transactions in I/O</w:t>
+      </w:r>
+      <w:r>
+        <w:rPr>
+          <w:bdr w:val="none" w:sz="0" w:space="0" w:color="auto" w:frame="1"/>
+          <w:shd w:val="clear" w:color="auto" w:fill="FFFFFF"/>
+        </w:rPr>
+        <w:t xml:space="preserve"> (NEW)</w:t>
+      </w:r>
+    </w:p>
+    <w:p>
+      <w:r>
+        <w:t>FinFree shall allow users to input their credit card transactions</w:t>
+      </w:r>
+      <w:r>
+        <w:t>,</w:t>
+      </w:r>
+      <w:r>
+        <w:t xml:space="preserve"> bank deposit/withdrawals</w:t>
+      </w:r>
+      <w:r>
+        <w:t>, etc.</w:t>
+      </w:r>
+      <w:r>
+        <w:t xml:space="preserve"> through the menu.</w:t>
+      </w:r>
+    </w:p>
+    <w:p>
+      <w:pPr>
+        <w:pStyle w:val="Heading3"/>
+        <w:rPr>
+          <w:bdr w:val="none" w:sz="0" w:space="0" w:color="auto" w:frame="1"/>
+          <w:shd w:val="clear" w:color="auto" w:fill="FFFFFF"/>
+        </w:rPr>
+      </w:pPr>
+      <w:r>
+        <w:rPr>
+          <w:bdr w:val="none" w:sz="0" w:space="0" w:color="auto" w:frame="1"/>
+          <w:shd w:val="clear" w:color="auto" w:fill="FFFFFF"/>
+        </w:rPr>
+        <w:t>    </w:t>
+      </w:r>
+      <w:r>
+        <w:rPr>
+          <w:bdr w:val="none" w:sz="0" w:space="0" w:color="auto" w:frame="1"/>
+          <w:shd w:val="clear" w:color="auto" w:fill="FFFFFF"/>
+        </w:rPr>
+        <w:t>4</w:t>
+      </w:r>
+      <w:r>
+        <w:rPr>
+          <w:bdr w:val="none" w:sz="0" w:space="0" w:color="auto" w:frame="1"/>
+          <w:shd w:val="clear" w:color="auto" w:fill="FFFFFF"/>
+        </w:rPr>
+        <w:t>.</w:t>
+      </w:r>
+      <w:r>
+        <w:rPr>
+          <w:bdr w:val="none" w:sz="0" w:space="0" w:color="auto" w:frame="1"/>
+          <w:shd w:val="clear" w:color="auto" w:fill="FFFFFF"/>
+        </w:rPr>
         <w:t>2</w:t>
       </w:r>
       <w:r>
@@ -8352,7 +8355,35 @@
           <w:bdr w:val="none" w:sz="0" w:space="0" w:color="auto" w:frame="1"/>
           <w:shd w:val="clear" w:color="auto" w:fill="FFFFFF"/>
         </w:rPr>
-        <w:t>2.3 Differentiate Between Users (OLD,REWORKED)</w:t>
+        <w:t>2.3 Differentiate Between Users (OLD</w:t>
+      </w:r>
+      <w:r>
+        <w:rPr>
+          <w:bdr w:val="none" w:sz="0" w:space="0" w:color="auto" w:frame="1"/>
+          <w:shd w:val="clear" w:color="auto" w:fill="FFFFFF"/>
+        </w:rPr>
+        <w:t xml:space="preserve"> </w:t>
+      </w:r>
+      <w:r>
+        <w:rPr>
+          <w:bdr w:val="none" w:sz="0" w:space="0" w:color="auto" w:frame="1"/>
+          <w:shd w:val="clear" w:color="auto" w:fill="FFFFFF"/>
+        </w:rPr>
+        <w:t>Requirement,</w:t>
+      </w:r>
+      <w:r>
+        <w:rPr>
+          <w:bdr w:val="none" w:sz="0" w:space="0" w:color="auto" w:frame="1"/>
+          <w:shd w:val="clear" w:color="auto" w:fill="FFFFFF"/>
+        </w:rPr>
+        <w:t xml:space="preserve"> </w:t>
+      </w:r>
+      <w:r>
+        <w:rPr>
+          <w:bdr w:val="none" w:sz="0" w:space="0" w:color="auto" w:frame="1"/>
+          <w:shd w:val="clear" w:color="auto" w:fill="FFFFFF"/>
+        </w:rPr>
+        <w:t>REWORKED)</w:t>
       </w:r>
     </w:p>
     <w:p>
@@ -8408,7 +8439,35 @@
           <w:bdr w:val="none" w:sz="0" w:space="0" w:color="auto" w:frame="1"/>
           <w:shd w:val="clear" w:color="auto" w:fill="FFFFFF"/>
         </w:rPr>
-        <w:t>OLD,REWORKED</w:t>
+        <w:t>OLD</w:t>
+      </w:r>
+      <w:r>
+        <w:rPr>
+          <w:bdr w:val="none" w:sz="0" w:space="0" w:color="auto" w:frame="1"/>
+          <w:shd w:val="clear" w:color="auto" w:fill="FFFFFF"/>
+        </w:rPr>
+        <w:t xml:space="preserve"> </w:t>
+      </w:r>
+      <w:r>
+        <w:rPr>
+          <w:bdr w:val="none" w:sz="0" w:space="0" w:color="auto" w:frame="1"/>
+          <w:shd w:val="clear" w:color="auto" w:fill="FFFFFF"/>
+        </w:rPr>
+        <w:t>Requirement,</w:t>
+      </w:r>
+      <w:r>
+        <w:rPr>
+          <w:bdr w:val="none" w:sz="0" w:space="0" w:color="auto" w:frame="1"/>
+          <w:shd w:val="clear" w:color="auto" w:fill="FFFFFF"/>
+        </w:rPr>
+        <w:t xml:space="preserve"> </w:t>
+      </w:r>
+      <w:r>
+        <w:rPr>
+          <w:bdr w:val="none" w:sz="0" w:space="0" w:color="auto" w:frame="1"/>
+          <w:shd w:val="clear" w:color="auto" w:fill="FFFFFF"/>
+        </w:rPr>
+        <w:t>REWORKED</w:t>
       </w:r>
       <w:r>
         <w:rPr>
@@ -8429,6 +8488,68 @@
         <w:t>figures representing their net worth, credit card debt, and their available cash balances.</w:t>
       </w:r>
     </w:p>
+    <w:p>
+      <w:pPr>
+        <w:pStyle w:val="Heading3"/>
+        <w:rPr>
+          <w:bdr w:val="none" w:sz="0" w:space="0" w:color="auto" w:frame="1"/>
+          <w:shd w:val="clear" w:color="auto" w:fill="FFFFFF"/>
+        </w:rPr>
+      </w:pPr>
+      <w:r>
+        <w:rPr>
+          <w:bdr w:val="none" w:sz="0" w:space="0" w:color="auto" w:frame="1"/>
+          <w:shd w:val="clear" w:color="auto" w:fill="FFFFFF"/>
+        </w:rPr>
+        <w:t xml:space="preserve">    4</w:t>
+      </w:r>
+      <w:r>
+        <w:rPr>
+          <w:bdr w:val="none" w:sz="0" w:space="0" w:color="auto" w:frame="1"/>
+          <w:shd w:val="clear" w:color="auto" w:fill="FFFFFF"/>
+        </w:rPr>
+        <w:t>.</w:t>
+      </w:r>
+      <w:r>
+        <w:rPr>
+          <w:bdr w:val="none" w:sz="0" w:space="0" w:color="auto" w:frame="1"/>
+          <w:shd w:val="clear" w:color="auto" w:fill="FFFFFF"/>
+        </w:rPr>
+        <w:t>2.5</w:t>
+      </w:r>
+      <w:r>
+        <w:rPr>
+          <w:bdr w:val="none" w:sz="0" w:space="0" w:color="auto" w:frame="1"/>
+          <w:shd w:val="clear" w:color="auto" w:fill="FFFFFF"/>
+        </w:rPr>
+        <w:t xml:space="preserve"> </w:t>
+      </w:r>
+      <w:r>
+        <w:rPr>
+          <w:bdr w:val="none" w:sz="0" w:space="0" w:color="auto" w:frame="1"/>
+          <w:shd w:val="clear" w:color="auto" w:fill="FFFFFF"/>
+        </w:rPr>
+        <w:t>Accept Main Menu Data (OLD Requirement, NEW Features)</w:t>
+      </w:r>
+    </w:p>
+    <w:p>
+      <w:pPr>
+        <w:pStyle w:val="Heading3"/>
+        <w:rPr>
+          <w:bdr w:val="none" w:sz="0" w:space="0" w:color="auto" w:frame="1"/>
+          <w:shd w:val="clear" w:color="auto" w:fill="FFFFFF"/>
+        </w:rPr>
+      </w:pPr>
+      <w:r>
+        <w:rPr>
+          <w:rFonts w:ascii="Times New Roman" w:eastAsiaTheme="minorHAnsi" w:hAnsi="Times New Roman" w:cstheme="minorBidi"/>
+          <w:color w:val="auto"/>
+          <w:szCs w:val="22"/>
+        </w:rPr>
+        <w:t>FinFree shall display the main menu and relay the requested information back to the user.</w:t>
+      </w:r>
+    </w:p>
+    <w:p/>
     <w:p>
       <w:pPr>
         <w:pStyle w:val="Heading3"/>
@@ -8983,6 +9104,7 @@
         <w:pStyle w:val="Heading3"/>
       </w:pPr>
       <w:r>
+        <w:lastRenderedPageBreak/>
         <w:t>4</w:t>
       </w:r>
       <w:r>
@@ -9166,7 +9288,6 @@
           <w:bdr w:val="none" w:sz="0" w:space="0" w:color="auto" w:frame="1"/>
           <w:shd w:val="clear" w:color="auto" w:fill="FFFFFF"/>
         </w:rPr>
-        <w:lastRenderedPageBreak/>
         <w:t>Unless your facilitator arranges another method, copy your Eclipse project to your file system, zip it, and attach it</w:t>
       </w:r>
       <w:r>
@@ -9262,7 +9383,7 @@
           <v:shape id="_x0000_i1025" type="#_x0000_t75" style="width:470.25pt;height:287.25pt" o:ole="">
             <v:imagedata r:id="rId36" o:title=""/>
           </v:shape>
-          <o:OLEObject Type="Embed" ProgID="Excel.Sheet.12" ShapeID="_x0000_i1025" DrawAspect="Content" ObjectID="_1675024856" r:id="rId37"/>
+          <o:OLEObject Type="Embed" ProgID="Excel.Sheet.12" ShapeID="_x0000_i1025" DrawAspect="Content" ObjectID="_1675029448" r:id="rId37"/>
         </w:object>
       </w:r>
     </w:p>

</xml_diff>

<commit_message>
Added more data streams, more options on the main menu, need to still configure adding an account...added a stream/lambda, finished part 4
</commit_message>
<xml_diff>
--- a/Spring-1-2021/622/Assignments/4/metcs622_Assignment4.docx
+++ b/Spring-1-2021/622/Assignments/4/metcs622_Assignment4.docx
@@ -2754,10 +2754,10 @@
             <v:path o:extrusionok="f" gradientshapeok="t" o:connecttype="rect"/>
             <o:lock v:ext="edit" aspectratio="t"/>
           </v:shapetype>
-          <v:shape id="_x0000_i1026" type="#_x0000_t75" style="width:480.75pt;height:253.5pt" o:ole="">
+          <v:shape id="_x0000_i1026" type="#_x0000_t75" style="width:480.9pt;height:253.35pt" o:ole="">
             <v:imagedata r:id="rId13" o:title=""/>
           </v:shape>
-          <o:OLEObject Type="Embed" ProgID="Excel.Sheet.12" ShapeID="_x0000_i1026" DrawAspect="Content" ObjectID="_1675029445" r:id="rId14"/>
+          <o:OLEObject Type="Embed" ProgID="Excel.Sheet.12" ShapeID="_x0000_i1026" DrawAspect="Content" ObjectID="_1675039222" r:id="rId14"/>
         </w:object>
       </w:r>
     </w:p>
@@ -5532,10 +5532,10 @@
       </w:pPr>
       <w:r>
         <w:object w:dxaOrig="9550" w:dyaOrig="4940" w14:anchorId="41A116E1">
-          <v:shape id="_x0000_i1027" type="#_x0000_t75" style="width:480pt;height:246pt" o:ole="">
+          <v:shape id="_x0000_i1027" type="#_x0000_t75" style="width:480.25pt;height:245.9pt" o:ole="">
             <v:imagedata r:id="rId25" o:title=""/>
           </v:shape>
-          <o:OLEObject Type="Embed" ProgID="Excel.Sheet.12" ShapeID="_x0000_i1027" DrawAspect="Content" ObjectID="_1675029446" r:id="rId26"/>
+          <o:OLEObject Type="Embed" ProgID="Excel.Sheet.12" ShapeID="_x0000_i1027" DrawAspect="Content" ObjectID="_1675039223" r:id="rId26"/>
         </w:object>
       </w:r>
     </w:p>
@@ -7403,10 +7403,10 @@
     <w:p>
       <w:r>
         <w:object w:dxaOrig="9355" w:dyaOrig="6064" w14:anchorId="5BF79E56">
-          <v:shape id="_x0000_i1036" type="#_x0000_t75" style="width:470.25pt;height:303pt" o:ole="">
+          <v:shape id="_x0000_i1036" type="#_x0000_t75" style="width:470.05pt;height:302.95pt" o:ole="">
             <v:imagedata r:id="rId34" o:title=""/>
           </v:shape>
-          <o:OLEObject Type="Embed" ProgID="Excel.Sheet.12" ShapeID="_x0000_i1036" DrawAspect="Content" ObjectID="_1675029447" r:id="rId35"/>
+          <o:OLEObject Type="Embed" ProgID="Excel.Sheet.12" ShapeID="_x0000_i1036" DrawAspect="Content" ObjectID="_1675039224" r:id="rId35"/>
         </w:object>
       </w:r>
     </w:p>
@@ -8202,13 +8202,6 @@
           <w:bdr w:val="none" w:sz="0" w:space="0" w:color="auto" w:frame="1"/>
           <w:shd w:val="clear" w:color="auto" w:fill="FFFFFF"/>
         </w:rPr>
-        <w:t xml:space="preserve">Encrypt and </w:t>
-      </w:r>
-      <w:r>
-        <w:rPr>
-          <w:bdr w:val="none" w:sz="0" w:space="0" w:color="auto" w:frame="1"/>
-          <w:shd w:val="clear" w:color="auto" w:fill="FFFFFF"/>
-        </w:rPr>
         <w:t>Encode User Data</w:t>
       </w:r>
       <w:r>
@@ -8221,7 +8214,82 @@
     </w:p>
     <w:p>
       <w:r>
-        <w:t>FinFree shall write user data encoded as a byte stream so that user information can not easily be read in plaintext.</w:t>
+        <w:t>FinFree shall write user data encoded as a byte stream.</w:t>
+      </w:r>
+    </w:p>
+    <w:p>
+      <w:pPr>
+        <w:pStyle w:val="Heading3"/>
+        <w:rPr>
+          <w:bdr w:val="none" w:sz="0" w:space="0" w:color="auto" w:frame="1"/>
+          <w:shd w:val="clear" w:color="auto" w:fill="FFFFFF"/>
+        </w:rPr>
+      </w:pPr>
+      <w:r>
+        <w:rPr>
+          <w:bdr w:val="none" w:sz="0" w:space="0" w:color="auto" w:frame="1"/>
+          <w:shd w:val="clear" w:color="auto" w:fill="FFFFFF"/>
+        </w:rPr>
+        <w:t>    </w:t>
+      </w:r>
+      <w:r>
+        <w:rPr>
+          <w:bdr w:val="none" w:sz="0" w:space="0" w:color="auto" w:frame="1"/>
+          <w:shd w:val="clear" w:color="auto" w:fill="FFFFFF"/>
+        </w:rPr>
+        <w:t>4</w:t>
+      </w:r>
+      <w:r>
+        <w:rPr>
+          <w:bdr w:val="none" w:sz="0" w:space="0" w:color="auto" w:frame="1"/>
+          <w:shd w:val="clear" w:color="auto" w:fill="FFFFFF"/>
+        </w:rPr>
+        <w:t>.</w:t>
+      </w:r>
+      <w:r>
+        <w:rPr>
+          <w:bdr w:val="none" w:sz="0" w:space="0" w:color="auto" w:frame="1"/>
+          <w:shd w:val="clear" w:color="auto" w:fill="FFFFFF"/>
+        </w:rPr>
+        <w:t>2.2</w:t>
+      </w:r>
+      <w:r>
+        <w:rPr>
+          <w:bdr w:val="none" w:sz="0" w:space="0" w:color="auto" w:frame="1"/>
+          <w:shd w:val="clear" w:color="auto" w:fill="FFFFFF"/>
+        </w:rPr>
+        <w:t xml:space="preserve"> </w:t>
+      </w:r>
+      <w:r>
+        <w:rPr>
+          <w:bdr w:val="none" w:sz="0" w:space="0" w:color="auto" w:frame="1"/>
+          <w:shd w:val="clear" w:color="auto" w:fill="FFFFFF"/>
+        </w:rPr>
+        <w:t>Process User Transactions in I/O</w:t>
+      </w:r>
+      <w:r>
+        <w:rPr>
+          <w:bdr w:val="none" w:sz="0" w:space="0" w:color="auto" w:frame="1"/>
+          <w:shd w:val="clear" w:color="auto" w:fill="FFFFFF"/>
+        </w:rPr>
+        <w:t xml:space="preserve"> (NEW)</w:t>
+      </w:r>
+    </w:p>
+    <w:p>
+      <w:r>
+        <w:t>FinFree shall allow users to input their credit card transactions</w:t>
+      </w:r>
+      <w:r>
+        <w:t>,</w:t>
+      </w:r>
+      <w:r>
+        <w:t xml:space="preserve"> bank deposit/withdrawals</w:t>
+      </w:r>
+      <w:r>
+        <w:t>, etc.</w:t>
+      </w:r>
+      <w:r>
+        <w:t xml:space="preserve"> through the menu.</w:t>
       </w:r>
     </w:p>
     <w:p>
@@ -8259,81 +8327,6 @@
           <w:bdr w:val="none" w:sz="0" w:space="0" w:color="auto" w:frame="1"/>
           <w:shd w:val="clear" w:color="auto" w:fill="FFFFFF"/>
         </w:rPr>
-        <w:t>2.2</w:t>
-      </w:r>
-      <w:r>
-        <w:rPr>
-          <w:bdr w:val="none" w:sz="0" w:space="0" w:color="auto" w:frame="1"/>
-          <w:shd w:val="clear" w:color="auto" w:fill="FFFFFF"/>
-        </w:rPr>
-        <w:t xml:space="preserve"> </w:t>
-      </w:r>
-      <w:r>
-        <w:rPr>
-          <w:bdr w:val="none" w:sz="0" w:space="0" w:color="auto" w:frame="1"/>
-          <w:shd w:val="clear" w:color="auto" w:fill="FFFFFF"/>
-        </w:rPr>
-        <w:t>Process User Transactions in I/O</w:t>
-      </w:r>
-      <w:r>
-        <w:rPr>
-          <w:bdr w:val="none" w:sz="0" w:space="0" w:color="auto" w:frame="1"/>
-          <w:shd w:val="clear" w:color="auto" w:fill="FFFFFF"/>
-        </w:rPr>
-        <w:t xml:space="preserve"> (NEW)</w:t>
-      </w:r>
-    </w:p>
-    <w:p>
-      <w:r>
-        <w:t>FinFree shall allow users to input their credit card transactions</w:t>
-      </w:r>
-      <w:r>
-        <w:t>,</w:t>
-      </w:r>
-      <w:r>
-        <w:t xml:space="preserve"> bank deposit/withdrawals</w:t>
-      </w:r>
-      <w:r>
-        <w:t>, etc.</w:t>
-      </w:r>
-      <w:r>
-        <w:t xml:space="preserve"> through the menu.</w:t>
-      </w:r>
-    </w:p>
-    <w:p>
-      <w:pPr>
-        <w:pStyle w:val="Heading3"/>
-        <w:rPr>
-          <w:bdr w:val="none" w:sz="0" w:space="0" w:color="auto" w:frame="1"/>
-          <w:shd w:val="clear" w:color="auto" w:fill="FFFFFF"/>
-        </w:rPr>
-      </w:pPr>
-      <w:r>
-        <w:rPr>
-          <w:bdr w:val="none" w:sz="0" w:space="0" w:color="auto" w:frame="1"/>
-          <w:shd w:val="clear" w:color="auto" w:fill="FFFFFF"/>
-        </w:rPr>
-        <w:t>    </w:t>
-      </w:r>
-      <w:r>
-        <w:rPr>
-          <w:bdr w:val="none" w:sz="0" w:space="0" w:color="auto" w:frame="1"/>
-          <w:shd w:val="clear" w:color="auto" w:fill="FFFFFF"/>
-        </w:rPr>
-        <w:t>4</w:t>
-      </w:r>
-      <w:r>
-        <w:rPr>
-          <w:bdr w:val="none" w:sz="0" w:space="0" w:color="auto" w:frame="1"/>
-          <w:shd w:val="clear" w:color="auto" w:fill="FFFFFF"/>
-        </w:rPr>
-        <w:t>.</w:t>
-      </w:r>
-      <w:r>
-        <w:rPr>
-          <w:bdr w:val="none" w:sz="0" w:space="0" w:color="auto" w:frame="1"/>
-          <w:shd w:val="clear" w:color="auto" w:fill="FFFFFF"/>
-        </w:rPr>
         <w:t>2</w:t>
       </w:r>
       <w:r>
@@ -8348,14 +8341,7 @@
           <w:bdr w:val="none" w:sz="0" w:space="0" w:color="auto" w:frame="1"/>
           <w:shd w:val="clear" w:color="auto" w:fill="FFFFFF"/>
         </w:rPr>
-        <w:t xml:space="preserve"> </w:t>
-      </w:r>
-      <w:r>
-        <w:rPr>
-          <w:bdr w:val="none" w:sz="0" w:space="0" w:color="auto" w:frame="1"/>
-          <w:shd w:val="clear" w:color="auto" w:fill="FFFFFF"/>
-        </w:rPr>
-        <w:t>2.3 Differentiate Between Users (OLD</w:t>
+        <w:t>Differentiate Between Users (OLD</w:t>
       </w:r>
       <w:r>
         <w:rPr>
@@ -8710,25 +8696,341 @@
     </w:p>
     <w:p>
       <w:r>
-        <w:t>Your response replaces this.</w:t>
+        <w:t>The first file(</w:t>
+      </w:r>
+      <w:r>
+        <w:t xml:space="preserve">image </w:t>
+      </w:r>
+      <w:r>
+        <w:t>1) when is processed through these two methods (</w:t>
+      </w:r>
+      <w:r>
+        <w:t>images 3,4</w:t>
+      </w:r>
+      <w:r>
+        <w:t xml:space="preserve">) for I/O ad creates the following </w:t>
+      </w:r>
+      <w:r>
+        <w:t>user object</w:t>
+      </w:r>
+      <w:r>
+        <w:t>(</w:t>
+      </w:r>
+      <w:r>
+        <w:t>image 2</w:t>
+      </w:r>
+      <w:r>
+        <w:t>):</w:t>
+      </w:r>
+    </w:p>
+    <w:p>
+      <w:r>
+        <w:rPr>
+          <w:noProof/>
+        </w:rPr>
+        <w:drawing>
+          <wp:inline distT="0" distB="0" distL="0" distR="0" wp14:anchorId="493135C6" wp14:editId="48C8F64C">
+            <wp:extent cx="5943600" cy="544830"/>
+            <wp:effectExtent l="0" t="0" r="0" b="7620"/>
+            <wp:docPr id="24" name="Picture 24"/>
+            <wp:cNvGraphicFramePr>
+              <a:graphicFrameLocks xmlns:a="http://schemas.openxmlformats.org/drawingml/2006/main" noChangeAspect="1"/>
+            </wp:cNvGraphicFramePr>
+            <a:graphic xmlns:a="http://schemas.openxmlformats.org/drawingml/2006/main">
+              <a:graphicData uri="http://schemas.openxmlformats.org/drawingml/2006/picture">
+                <pic:pic xmlns:pic="http://schemas.openxmlformats.org/drawingml/2006/picture">
+                  <pic:nvPicPr>
+                    <pic:cNvPr id="24" name="Picture 24"/>
+                    <pic:cNvPicPr/>
+                  </pic:nvPicPr>
+                  <pic:blipFill>
+                    <a:blip r:embed="rId36">
+                      <a:extLst>
+                        <a:ext uri="{28A0092B-C50C-407E-A947-70E740481C1C}">
+                          <a14:useLocalDpi xmlns:a14="http://schemas.microsoft.com/office/drawing/2010/main" val="0"/>
+                        </a:ext>
+                      </a:extLst>
+                    </a:blip>
+                    <a:stretch>
+                      <a:fillRect/>
+                    </a:stretch>
+                  </pic:blipFill>
+                  <pic:spPr>
+                    <a:xfrm>
+                      <a:off x="0" y="0"/>
+                      <a:ext cx="5943600" cy="544830"/>
+                    </a:xfrm>
+                    <a:prstGeom prst="rect">
+                      <a:avLst/>
+                    </a:prstGeom>
+                  </pic:spPr>
+                </pic:pic>
+              </a:graphicData>
+            </a:graphic>
+          </wp:inline>
+        </w:drawing>
+      </w:r>
+    </w:p>
+    <w:p/>
+    <w:p>
+      <w:r>
+        <w:rPr>
+          <w:noProof/>
+        </w:rPr>
+        <w:drawing>
+          <wp:inline distT="0" distB="0" distL="0" distR="0" wp14:anchorId="0585F06C" wp14:editId="151484D7">
+            <wp:extent cx="5943600" cy="2013585"/>
+            <wp:effectExtent l="0" t="0" r="0" b="5715"/>
+            <wp:docPr id="27" name="Picture 27" descr="Text&#10;&#10;Description automatically generated"/>
+            <wp:cNvGraphicFramePr>
+              <a:graphicFrameLocks xmlns:a="http://schemas.openxmlformats.org/drawingml/2006/main" noChangeAspect="1"/>
+            </wp:cNvGraphicFramePr>
+            <a:graphic xmlns:a="http://schemas.openxmlformats.org/drawingml/2006/main">
+              <a:graphicData uri="http://schemas.openxmlformats.org/drawingml/2006/picture">
+                <pic:pic xmlns:pic="http://schemas.openxmlformats.org/drawingml/2006/picture">
+                  <pic:nvPicPr>
+                    <pic:cNvPr id="27" name="Picture 27" descr="Text&#10;&#10;Description automatically generated"/>
+                    <pic:cNvPicPr/>
+                  </pic:nvPicPr>
+                  <pic:blipFill>
+                    <a:blip r:embed="rId37">
+                      <a:extLst>
+                        <a:ext uri="{28A0092B-C50C-407E-A947-70E740481C1C}">
+                          <a14:useLocalDpi xmlns:a14="http://schemas.microsoft.com/office/drawing/2010/main" val="0"/>
+                        </a:ext>
+                      </a:extLst>
+                    </a:blip>
+                    <a:stretch>
+                      <a:fillRect/>
+                    </a:stretch>
+                  </pic:blipFill>
+                  <pic:spPr>
+                    <a:xfrm>
+                      <a:off x="0" y="0"/>
+                      <a:ext cx="5943600" cy="2013585"/>
+                    </a:xfrm>
+                    <a:prstGeom prst="rect">
+                      <a:avLst/>
+                    </a:prstGeom>
+                  </pic:spPr>
+                </pic:pic>
+              </a:graphicData>
+            </a:graphic>
+          </wp:inline>
+        </w:drawing>
       </w:r>
     </w:p>
     <w:p>
       <w:pPr>
         <w:spacing w:after="0"/>
       </w:pPr>
+      <w:r>
+        <w:rPr>
+          <w:noProof/>
+        </w:rPr>
+        <w:lastRenderedPageBreak/>
+        <w:drawing>
+          <wp:inline distT="0" distB="0" distL="0" distR="0" wp14:anchorId="08E7303E" wp14:editId="012BA4A7">
+            <wp:extent cx="4975761" cy="4635006"/>
+            <wp:effectExtent l="0" t="0" r="0" b="0"/>
+            <wp:docPr id="25" name="Picture 25" descr="Text&#10;&#10;Description automatically generated"/>
+            <wp:cNvGraphicFramePr>
+              <a:graphicFrameLocks xmlns:a="http://schemas.openxmlformats.org/drawingml/2006/main" noChangeAspect="1"/>
+            </wp:cNvGraphicFramePr>
+            <a:graphic xmlns:a="http://schemas.openxmlformats.org/drawingml/2006/main">
+              <a:graphicData uri="http://schemas.openxmlformats.org/drawingml/2006/picture">
+                <pic:pic xmlns:pic="http://schemas.openxmlformats.org/drawingml/2006/picture">
+                  <pic:nvPicPr>
+                    <pic:cNvPr id="25" name="Picture 25" descr="Text&#10;&#10;Description automatically generated"/>
+                    <pic:cNvPicPr/>
+                  </pic:nvPicPr>
+                  <pic:blipFill>
+                    <a:blip r:embed="rId38">
+                      <a:extLst>
+                        <a:ext uri="{28A0092B-C50C-407E-A947-70E740481C1C}">
+                          <a14:useLocalDpi xmlns:a14="http://schemas.microsoft.com/office/drawing/2010/main" val="0"/>
+                        </a:ext>
+                      </a:extLst>
+                    </a:blip>
+                    <a:stretch>
+                      <a:fillRect/>
+                    </a:stretch>
+                  </pic:blipFill>
+                  <pic:spPr>
+                    <a:xfrm>
+                      <a:off x="0" y="0"/>
+                      <a:ext cx="4983379" cy="4642102"/>
+                    </a:xfrm>
+                    <a:prstGeom prst="rect">
+                      <a:avLst/>
+                    </a:prstGeom>
+                  </pic:spPr>
+                </pic:pic>
+              </a:graphicData>
+            </a:graphic>
+          </wp:inline>
+        </w:drawing>
+      </w:r>
+      <w:r>
+        <w:rPr>
+          <w:noProof/>
+        </w:rPr>
+        <w:drawing>
+          <wp:inline distT="0" distB="0" distL="0" distR="0" wp14:anchorId="4DE0A0D1" wp14:editId="64221C7B">
+            <wp:extent cx="5130140" cy="3200308"/>
+            <wp:effectExtent l="0" t="0" r="0" b="635"/>
+            <wp:docPr id="26" name="Picture 26" descr="Text&#10;&#10;Description automatically generated"/>
+            <wp:cNvGraphicFramePr>
+              <a:graphicFrameLocks xmlns:a="http://schemas.openxmlformats.org/drawingml/2006/main" noChangeAspect="1"/>
+            </wp:cNvGraphicFramePr>
+            <a:graphic xmlns:a="http://schemas.openxmlformats.org/drawingml/2006/main">
+              <a:graphicData uri="http://schemas.openxmlformats.org/drawingml/2006/picture">
+                <pic:pic xmlns:pic="http://schemas.openxmlformats.org/drawingml/2006/picture">
+                  <pic:nvPicPr>
+                    <pic:cNvPr id="26" name="Picture 26" descr="Text&#10;&#10;Description automatically generated"/>
+                    <pic:cNvPicPr/>
+                  </pic:nvPicPr>
+                  <pic:blipFill>
+                    <a:blip r:embed="rId39">
+                      <a:extLst>
+                        <a:ext uri="{28A0092B-C50C-407E-A947-70E740481C1C}">
+                          <a14:useLocalDpi xmlns:a14="http://schemas.microsoft.com/office/drawing/2010/main" val="0"/>
+                        </a:ext>
+                      </a:extLst>
+                    </a:blip>
+                    <a:stretch>
+                      <a:fillRect/>
+                    </a:stretch>
+                  </pic:blipFill>
+                  <pic:spPr>
+                    <a:xfrm>
+                      <a:off x="0" y="0"/>
+                      <a:ext cx="5135508" cy="3203657"/>
+                    </a:xfrm>
+                    <a:prstGeom prst="rect">
+                      <a:avLst/>
+                    </a:prstGeom>
+                  </pic:spPr>
+                </pic:pic>
+              </a:graphicData>
+            </a:graphic>
+          </wp:inline>
+        </w:drawing>
+      </w:r>
+    </w:p>
+    <w:p>
+      <w:pPr>
+        <w:spacing w:after="0"/>
+      </w:pPr>
+    </w:p>
+    <w:p>
+      <w:pPr>
+        <w:spacing w:after="0"/>
+      </w:pPr>
     </w:p>
     <w:p>
       <w:pPr>
         <w:pStyle w:val="Heading3"/>
       </w:pPr>
       <w:r>
+        <w:lastRenderedPageBreak/>
+        <w:t xml:space="preserve">Console </w:t>
+      </w:r>
+      <w:r>
         <w:t>Input / Output</w:t>
       </w:r>
-    </w:p>
-    <w:p>
-      <w:r>
-        <w:t>Your response replaces this.</w:t>
+      <w:r>
+        <w:rPr>
+          <w:noProof/>
+        </w:rPr>
+        <w:drawing>
+          <wp:inline distT="0" distB="0" distL="0" distR="0" wp14:anchorId="2D1EEC98" wp14:editId="1B6F0A21">
+            <wp:extent cx="5061213" cy="4405745"/>
+            <wp:effectExtent l="0" t="0" r="6350" b="0"/>
+            <wp:docPr id="22" name="Picture 22" descr="Text&#10;&#10;Description automatically generated"/>
+            <wp:cNvGraphicFramePr>
+              <a:graphicFrameLocks xmlns:a="http://schemas.openxmlformats.org/drawingml/2006/main" noChangeAspect="1"/>
+            </wp:cNvGraphicFramePr>
+            <a:graphic xmlns:a="http://schemas.openxmlformats.org/drawingml/2006/main">
+              <a:graphicData uri="http://schemas.openxmlformats.org/drawingml/2006/picture">
+                <pic:pic xmlns:pic="http://schemas.openxmlformats.org/drawingml/2006/picture">
+                  <pic:nvPicPr>
+                    <pic:cNvPr id="22" name="Picture 22" descr="Text&#10;&#10;Description automatically generated"/>
+                    <pic:cNvPicPr/>
+                  </pic:nvPicPr>
+                  <pic:blipFill>
+                    <a:blip r:embed="rId40">
+                      <a:extLst>
+                        <a:ext uri="{28A0092B-C50C-407E-A947-70E740481C1C}">
+                          <a14:useLocalDpi xmlns:a14="http://schemas.microsoft.com/office/drawing/2010/main" val="0"/>
+                        </a:ext>
+                      </a:extLst>
+                    </a:blip>
+                    <a:stretch>
+                      <a:fillRect/>
+                    </a:stretch>
+                  </pic:blipFill>
+                  <pic:spPr>
+                    <a:xfrm>
+                      <a:off x="0" y="0"/>
+                      <a:ext cx="5073213" cy="4416191"/>
+                    </a:xfrm>
+                    <a:prstGeom prst="rect">
+                      <a:avLst/>
+                    </a:prstGeom>
+                  </pic:spPr>
+                </pic:pic>
+              </a:graphicData>
+            </a:graphic>
+          </wp:inline>
+        </w:drawing>
+      </w:r>
+      <w:r>
+        <w:rPr>
+          <w:noProof/>
+        </w:rPr>
+        <w:lastRenderedPageBreak/>
+        <w:drawing>
+          <wp:inline distT="0" distB="0" distL="0" distR="0" wp14:anchorId="46C6F1D6" wp14:editId="283CC4DF">
+            <wp:extent cx="5820587" cy="3610479"/>
+            <wp:effectExtent l="0" t="0" r="0" b="9525"/>
+            <wp:docPr id="23" name="Picture 23" descr="Text&#10;&#10;Description automatically generated"/>
+            <wp:cNvGraphicFramePr>
+              <a:graphicFrameLocks xmlns:a="http://schemas.openxmlformats.org/drawingml/2006/main" noChangeAspect="1"/>
+            </wp:cNvGraphicFramePr>
+            <a:graphic xmlns:a="http://schemas.openxmlformats.org/drawingml/2006/main">
+              <a:graphicData uri="http://schemas.openxmlformats.org/drawingml/2006/picture">
+                <pic:pic xmlns:pic="http://schemas.openxmlformats.org/drawingml/2006/picture">
+                  <pic:nvPicPr>
+                    <pic:cNvPr id="23" name="Picture 23" descr="Text&#10;&#10;Description automatically generated"/>
+                    <pic:cNvPicPr/>
+                  </pic:nvPicPr>
+                  <pic:blipFill>
+                    <a:blip r:embed="rId41">
+                      <a:extLst>
+                        <a:ext uri="{28A0092B-C50C-407E-A947-70E740481C1C}">
+                          <a14:useLocalDpi xmlns:a14="http://schemas.microsoft.com/office/drawing/2010/main" val="0"/>
+                        </a:ext>
+                      </a:extLst>
+                    </a:blip>
+                    <a:stretch>
+                      <a:fillRect/>
+                    </a:stretch>
+                  </pic:blipFill>
+                  <pic:spPr>
+                    <a:xfrm>
+                      <a:off x="0" y="0"/>
+                      <a:ext cx="5820587" cy="3610479"/>
+                    </a:xfrm>
+                    <a:prstGeom prst="rect">
+                      <a:avLst/>
+                    </a:prstGeom>
+                  </pic:spPr>
+                </pic:pic>
+              </a:graphicData>
+            </a:graphic>
+          </wp:inline>
+        </w:drawing>
       </w:r>
     </w:p>
     <w:p>
@@ -8839,11 +9141,6 @@
       </w:r>
     </w:p>
     <w:p>
-      <w:r>
-        <w:t>Your response replaces this.</w:t>
-      </w:r>
-    </w:p>
-    <w:p>
       <w:pPr>
         <w:spacing w:after="0"/>
         <w:rPr>
@@ -8851,6 +9148,54 @@
           <w:shd w:val="clear" w:color="auto" w:fill="FFFFFF"/>
         </w:rPr>
       </w:pPr>
+      <w:r>
+        <w:rPr>
+          <w:noProof/>
+          <w:bdr w:val="none" w:sz="0" w:space="0" w:color="auto" w:frame="1"/>
+          <w:shd w:val="clear" w:color="auto" w:fill="FFFFFF"/>
+        </w:rPr>
+        <w:drawing>
+          <wp:inline distT="0" distB="0" distL="0" distR="0" wp14:anchorId="19C32686" wp14:editId="46DDEBB4">
+            <wp:extent cx="2276793" cy="3458058"/>
+            <wp:effectExtent l="0" t="0" r="9525" b="9525"/>
+            <wp:docPr id="30" name="Picture 30" descr="Graphical user interface, text, application, chat or text message&#10;&#10;Description automatically generated"/>
+            <wp:cNvGraphicFramePr>
+              <a:graphicFrameLocks xmlns:a="http://schemas.openxmlformats.org/drawingml/2006/main" noChangeAspect="1"/>
+            </wp:cNvGraphicFramePr>
+            <a:graphic xmlns:a="http://schemas.openxmlformats.org/drawingml/2006/main">
+              <a:graphicData uri="http://schemas.openxmlformats.org/drawingml/2006/picture">
+                <pic:pic xmlns:pic="http://schemas.openxmlformats.org/drawingml/2006/picture">
+                  <pic:nvPicPr>
+                    <pic:cNvPr id="30" name="Picture 30" descr="Graphical user interface, text, application, chat or text message&#10;&#10;Description automatically generated"/>
+                    <pic:cNvPicPr/>
+                  </pic:nvPicPr>
+                  <pic:blipFill>
+                    <a:blip r:embed="rId42">
+                      <a:extLst>
+                        <a:ext uri="{28A0092B-C50C-407E-A947-70E740481C1C}">
+                          <a14:useLocalDpi xmlns:a14="http://schemas.microsoft.com/office/drawing/2010/main" val="0"/>
+                        </a:ext>
+                      </a:extLst>
+                    </a:blip>
+                    <a:stretch>
+                      <a:fillRect/>
+                    </a:stretch>
+                  </pic:blipFill>
+                  <pic:spPr>
+                    <a:xfrm>
+                      <a:off x="0" y="0"/>
+                      <a:ext cx="2276793" cy="3458058"/>
+                    </a:xfrm>
+                    <a:prstGeom prst="rect">
+                      <a:avLst/>
+                    </a:prstGeom>
+                  </pic:spPr>
+                </pic:pic>
+              </a:graphicData>
+            </a:graphic>
+          </wp:inline>
+        </w:drawing>
+      </w:r>
     </w:p>
     <w:p>
       <w:pPr>
@@ -8861,6 +9206,7 @@
           <w:bdr w:val="none" w:sz="0" w:space="0" w:color="auto" w:frame="1"/>
           <w:shd w:val="clear" w:color="auto" w:fill="FFFFFF"/>
         </w:rPr>
+        <w:lastRenderedPageBreak/>
         <w:t>4</w:t>
       </w:r>
       <w:r>
@@ -9051,7 +9397,82 @@
     </w:p>
     <w:p>
       <w:r>
-        <w:t>Your response replaces this.</w:t>
+        <w:t>I re-built and re-implemented my functions for reading accounts from a file and writing account objects to a file using data streams, so FinFree can now directly write the objects to these files.</w:t>
+      </w:r>
+      <w:r>
+        <w:t xml:space="preserve"> Within the main menu, users can opt to display all of their account information (12</w:t>
+      </w:r>
+      <w:r>
+        <w:rPr>
+          <w:vertAlign w:val="superscript"/>
+        </w:rPr>
+        <w:t>th</w:t>
+      </w:r>
+      <w:r>
+        <w:t xml:space="preserve"> option, not shown in above screenshots but later implemented) that uses streams to output all of the accounts and their values.</w:t>
+      </w:r>
+      <w:r>
+        <w:t xml:space="preserve"> This can be for users who may want to double check all their account values are correct and up to date.</w:t>
+      </w:r>
+      <w:r>
+        <w:t xml:space="preserve"> This uses the getAllAccountsValues method from the user class.</w:t>
+      </w:r>
+    </w:p>
+    <w:p>
+      <w:pPr>
+        <w:pStyle w:val="Heading2"/>
+        <w:rPr>
+          <w:bdr w:val="none" w:sz="0" w:space="0" w:color="auto" w:frame="1"/>
+          <w:shd w:val="clear" w:color="auto" w:fill="FFFFFF"/>
+        </w:rPr>
+      </w:pPr>
+      <w:r>
+        <w:rPr>
+          <w:noProof/>
+          <w:bdr w:val="none" w:sz="0" w:space="0" w:color="auto" w:frame="1"/>
+          <w:shd w:val="clear" w:color="auto" w:fill="FFFFFF"/>
+        </w:rPr>
+        <w:drawing>
+          <wp:inline distT="0" distB="0" distL="0" distR="0" wp14:anchorId="587BFC54" wp14:editId="6CAEA0D2">
+            <wp:extent cx="5943600" cy="2561590"/>
+            <wp:effectExtent l="0" t="0" r="0" b="0"/>
+            <wp:docPr id="31" name="Picture 31" descr="A picture containing diagram&#10;&#10;Description automatically generated"/>
+            <wp:cNvGraphicFramePr>
+              <a:graphicFrameLocks xmlns:a="http://schemas.openxmlformats.org/drawingml/2006/main" noChangeAspect="1"/>
+            </wp:cNvGraphicFramePr>
+            <a:graphic xmlns:a="http://schemas.openxmlformats.org/drawingml/2006/main">
+              <a:graphicData uri="http://schemas.openxmlformats.org/drawingml/2006/picture">
+                <pic:pic xmlns:pic="http://schemas.openxmlformats.org/drawingml/2006/picture">
+                  <pic:nvPicPr>
+                    <pic:cNvPr id="31" name="Picture 31" descr="A picture containing diagram&#10;&#10;Description automatically generated"/>
+                    <pic:cNvPicPr/>
+                  </pic:nvPicPr>
+                  <pic:blipFill>
+                    <a:blip r:embed="rId43" cstate="print">
+                      <a:extLst>
+                        <a:ext uri="{28A0092B-C50C-407E-A947-70E740481C1C}">
+                          <a14:useLocalDpi xmlns:a14="http://schemas.microsoft.com/office/drawing/2010/main" val="0"/>
+                        </a:ext>
+                      </a:extLst>
+                    </a:blip>
+                    <a:stretch>
+                      <a:fillRect/>
+                    </a:stretch>
+                  </pic:blipFill>
+                  <pic:spPr>
+                    <a:xfrm>
+                      <a:off x="0" y="0"/>
+                      <a:ext cx="5943600" cy="2561590"/>
+                    </a:xfrm>
+                    <a:prstGeom prst="rect">
+                      <a:avLst/>
+                    </a:prstGeom>
+                  </pic:spPr>
+                </pic:pic>
+              </a:graphicData>
+            </a:graphic>
+          </wp:inline>
+        </w:drawing>
       </w:r>
     </w:p>
     <w:p>
@@ -9104,6 +9525,148 @@
         <w:pStyle w:val="Heading3"/>
       </w:pPr>
       <w:r>
+        <w:t>4</w:t>
+      </w:r>
+      <w:r>
+        <w:t>.</w:t>
+      </w:r>
+      <w:r>
+        <w:t>6</w:t>
+      </w:r>
+      <w:r>
+        <w:t>.</w:t>
+      </w:r>
+      <w:r>
+        <w:t>1</w:t>
+      </w:r>
+      <w:r>
+        <w:t xml:space="preserve"> Code showing </w:t>
+      </w:r>
+      <w:r>
+        <w:t>object read and write</w:t>
+      </w:r>
+    </w:p>
+    <w:p>
+      <w:r>
+        <w:rPr>
+          <w:rFonts w:ascii="Arial Narrow" w:hAnsi="Arial Narrow"/>
+          <w:color w:val="A6A6A6" w:themeColor="background1" w:themeShade="A6"/>
+          <w:sz w:val="20"/>
+          <w:bdr w:val="none" w:sz="0" w:space="0" w:color="auto" w:frame="1"/>
+          <w:shd w:val="clear" w:color="auto" w:fill="FFFFFF"/>
+        </w:rPr>
+        <w:t xml:space="preserve"> </w:t>
+      </w:r>
+      <w:r>
+        <w:t>First is the read method then the write</w:t>
+      </w:r>
+      <w:r>
+        <w:t>. These were both previously pictured as they are used frequently.</w:t>
+      </w:r>
+      <w:r>
+        <w:t xml:space="preserve"> The actual data stream reading is completed in the first several lines and both reading and writing is completed in the second image (FinFree must read the accounts already present in the file so it does not overwrite what is already there, but appending onto it).</w:t>
+      </w:r>
+    </w:p>
+    <w:p>
+      <w:r>
+        <w:rPr>
+          <w:noProof/>
+        </w:rPr>
+        <w:lastRenderedPageBreak/>
+        <w:drawing>
+          <wp:inline distT="0" distB="0" distL="0" distR="0" wp14:anchorId="0FDE4698" wp14:editId="35E20CFF">
+            <wp:extent cx="4809506" cy="4480137"/>
+            <wp:effectExtent l="0" t="0" r="0" b="0"/>
+            <wp:docPr id="35" name="Picture 35" descr="Text&#10;&#10;Description automatically generated"/>
+            <wp:cNvGraphicFramePr>
+              <a:graphicFrameLocks xmlns:a="http://schemas.openxmlformats.org/drawingml/2006/main" noChangeAspect="1"/>
+            </wp:cNvGraphicFramePr>
+            <a:graphic xmlns:a="http://schemas.openxmlformats.org/drawingml/2006/main">
+              <a:graphicData uri="http://schemas.openxmlformats.org/drawingml/2006/picture">
+                <pic:pic xmlns:pic="http://schemas.openxmlformats.org/drawingml/2006/picture">
+                  <pic:nvPicPr>
+                    <pic:cNvPr id="35" name="Picture 35" descr="Text&#10;&#10;Description automatically generated"/>
+                    <pic:cNvPicPr/>
+                  </pic:nvPicPr>
+                  <pic:blipFill>
+                    <a:blip r:embed="rId38">
+                      <a:extLst>
+                        <a:ext uri="{28A0092B-C50C-407E-A947-70E740481C1C}">
+                          <a14:useLocalDpi xmlns:a14="http://schemas.microsoft.com/office/drawing/2010/main" val="0"/>
+                        </a:ext>
+                      </a:extLst>
+                    </a:blip>
+                    <a:stretch>
+                      <a:fillRect/>
+                    </a:stretch>
+                  </pic:blipFill>
+                  <pic:spPr>
+                    <a:xfrm>
+                      <a:off x="0" y="0"/>
+                      <a:ext cx="4836968" cy="4505718"/>
+                    </a:xfrm>
+                    <a:prstGeom prst="rect">
+                      <a:avLst/>
+                    </a:prstGeom>
+                  </pic:spPr>
+                </pic:pic>
+              </a:graphicData>
+            </a:graphic>
+          </wp:inline>
+        </w:drawing>
+      </w:r>
+      <w:r>
+        <w:rPr>
+          <w:noProof/>
+        </w:rPr>
+        <w:drawing>
+          <wp:inline distT="0" distB="0" distL="0" distR="0" wp14:anchorId="268DD6DA" wp14:editId="67D7F683">
+            <wp:extent cx="5943600" cy="3707765"/>
+            <wp:effectExtent l="0" t="0" r="0" b="6985"/>
+            <wp:docPr id="36" name="Picture 36" descr="Text&#10;&#10;Description automatically generated"/>
+            <wp:cNvGraphicFramePr>
+              <a:graphicFrameLocks xmlns:a="http://schemas.openxmlformats.org/drawingml/2006/main" noChangeAspect="1"/>
+            </wp:cNvGraphicFramePr>
+            <a:graphic xmlns:a="http://schemas.openxmlformats.org/drawingml/2006/main">
+              <a:graphicData uri="http://schemas.openxmlformats.org/drawingml/2006/picture">
+                <pic:pic xmlns:pic="http://schemas.openxmlformats.org/drawingml/2006/picture">
+                  <pic:nvPicPr>
+                    <pic:cNvPr id="36" name="Picture 36" descr="Text&#10;&#10;Description automatically generated"/>
+                    <pic:cNvPicPr/>
+                  </pic:nvPicPr>
+                  <pic:blipFill>
+                    <a:blip r:embed="rId39">
+                      <a:extLst>
+                        <a:ext uri="{28A0092B-C50C-407E-A947-70E740481C1C}">
+                          <a14:useLocalDpi xmlns:a14="http://schemas.microsoft.com/office/drawing/2010/main" val="0"/>
+                        </a:ext>
+                      </a:extLst>
+                    </a:blip>
+                    <a:stretch>
+                      <a:fillRect/>
+                    </a:stretch>
+                  </pic:blipFill>
+                  <pic:spPr>
+                    <a:xfrm>
+                      <a:off x="0" y="0"/>
+                      <a:ext cx="5943600" cy="3707765"/>
+                    </a:xfrm>
+                    <a:prstGeom prst="rect">
+                      <a:avLst/>
+                    </a:prstGeom>
+                  </pic:spPr>
+                </pic:pic>
+              </a:graphicData>
+            </a:graphic>
+          </wp:inline>
+        </w:drawing>
+      </w:r>
+    </w:p>
+    <w:p>
+      <w:pPr>
+        <w:pStyle w:val="Heading3"/>
+      </w:pPr>
+      <w:r>
         <w:lastRenderedPageBreak/>
         <w:t>4</w:t>
       </w:r>
@@ -9117,13 +9680,25 @@
         <w:t>.</w:t>
       </w:r>
       <w:r>
-        <w:t>1</w:t>
-      </w:r>
-      <w:r>
-        <w:t xml:space="preserve"> Code showing </w:t>
-      </w:r>
-      <w:r>
-        <w:t>object read and write</w:t>
+        <w:t>2</w:t>
+      </w:r>
+      <w:r>
+        <w:t xml:space="preserve"> Code Showing </w:t>
+      </w:r>
+      <w:r>
+        <w:rPr>
+          <w:i/>
+        </w:rPr>
+        <w:t>stream</w:t>
+      </w:r>
+      <w:r>
+        <w:t xml:space="preserve">() </w:t>
+      </w:r>
+      <w:r>
+        <w:t>and</w:t>
+      </w:r>
+      <w:r>
+        <w:t xml:space="preserve"> Lambdas</w:t>
       </w:r>
     </w:p>
     <w:p>
@@ -9138,63 +9713,162 @@
         <w:t xml:space="preserve"> </w:t>
       </w:r>
       <w:r>
-        <w:t>Your response replaces this.</w:t>
-      </w:r>
-    </w:p>
-    <w:p>
-      <w:pPr>
-        <w:pStyle w:val="Heading3"/>
-      </w:pPr>
-      <w:r>
-        <w:t>4</w:t>
-      </w:r>
-      <w:r>
-        <w:t>.</w:t>
-      </w:r>
-      <w:r>
-        <w:t>6</w:t>
-      </w:r>
-      <w:r>
-        <w:t>.</w:t>
-      </w:r>
-      <w:r>
-        <w:t>2</w:t>
-      </w:r>
-      <w:r>
-        <w:t xml:space="preserve"> Code Showing </w:t>
-      </w:r>
-      <w:r>
-        <w:rPr>
-          <w:i/>
-        </w:rPr>
-        <w:t>stream</w:t>
-      </w:r>
-      <w:r>
-        <w:t xml:space="preserve">() </w:t>
-      </w:r>
-      <w:r>
-        <w:t>and</w:t>
-      </w:r>
-      <w:r>
-        <w:t xml:space="preserve"> Lambdas</w:t>
-      </w:r>
-      <w:r>
-        <w:t xml:space="preserve"> (separate int0 4.5.3 and 4.5.4 if you wish)</w:t>
-      </w:r>
-    </w:p>
-    <w:p>
-      <w:r>
-        <w:rPr>
-          <w:rFonts w:ascii="Arial Narrow" w:hAnsi="Arial Narrow"/>
-          <w:color w:val="A6A6A6" w:themeColor="background1" w:themeShade="A6"/>
-          <w:sz w:val="20"/>
-          <w:bdr w:val="none" w:sz="0" w:space="0" w:color="auto" w:frame="1"/>
-          <w:shd w:val="clear" w:color="auto" w:fill="FFFFFF"/>
-        </w:rPr>
-        <w:t xml:space="preserve"> </w:t>
-      </w:r>
-      <w:r>
-        <w:t>Your response replaces this.</w:t>
+        <w:t>Here is the function that creates the String array followed by the section of the main menu code that actually executes the stream method</w:t>
+      </w:r>
+      <w:r>
+        <w:t xml:space="preserve"> with a lambda in order to allow users to double check all their current information</w:t>
+      </w:r>
+      <w:r>
+        <w:t>:</w:t>
+      </w:r>
+    </w:p>
+    <w:p>
+      <w:r>
+        <w:rPr>
+          <w:noProof/>
+        </w:rPr>
+        <w:drawing>
+          <wp:inline distT="0" distB="0" distL="0" distR="0" wp14:anchorId="2CF2C9E5" wp14:editId="76D5DCCA">
+            <wp:extent cx="5943600" cy="1885950"/>
+            <wp:effectExtent l="0" t="0" r="0" b="0"/>
+            <wp:docPr id="33" name="Picture 33" descr="Text&#10;&#10;Description automatically generated"/>
+            <wp:cNvGraphicFramePr>
+              <a:graphicFrameLocks xmlns:a="http://schemas.openxmlformats.org/drawingml/2006/main" noChangeAspect="1"/>
+            </wp:cNvGraphicFramePr>
+            <a:graphic xmlns:a="http://schemas.openxmlformats.org/drawingml/2006/main">
+              <a:graphicData uri="http://schemas.openxmlformats.org/drawingml/2006/picture">
+                <pic:pic xmlns:pic="http://schemas.openxmlformats.org/drawingml/2006/picture">
+                  <pic:nvPicPr>
+                    <pic:cNvPr id="33" name="Picture 33" descr="Text&#10;&#10;Description automatically generated"/>
+                    <pic:cNvPicPr/>
+                  </pic:nvPicPr>
+                  <pic:blipFill>
+                    <a:blip r:embed="rId44">
+                      <a:extLst>
+                        <a:ext uri="{28A0092B-C50C-407E-A947-70E740481C1C}">
+                          <a14:useLocalDpi xmlns:a14="http://schemas.microsoft.com/office/drawing/2010/main" val="0"/>
+                        </a:ext>
+                      </a:extLst>
+                    </a:blip>
+                    <a:stretch>
+                      <a:fillRect/>
+                    </a:stretch>
+                  </pic:blipFill>
+                  <pic:spPr>
+                    <a:xfrm>
+                      <a:off x="0" y="0"/>
+                      <a:ext cx="5943600" cy="1885950"/>
+                    </a:xfrm>
+                    <a:prstGeom prst="rect">
+                      <a:avLst/>
+                    </a:prstGeom>
+                  </pic:spPr>
+                </pic:pic>
+              </a:graphicData>
+            </a:graphic>
+          </wp:inline>
+        </w:drawing>
+      </w:r>
+    </w:p>
+    <w:p>
+      <w:r>
+        <w:rPr>
+          <w:noProof/>
+        </w:rPr>
+        <w:drawing>
+          <wp:inline distT="0" distB="0" distL="0" distR="0" wp14:anchorId="6991A3A3" wp14:editId="703359A1">
+            <wp:extent cx="3873260" cy="1182099"/>
+            <wp:effectExtent l="0" t="0" r="0" b="0"/>
+            <wp:docPr id="37" name="Picture 37" descr="Text&#10;&#10;Description automatically generated"/>
+            <wp:cNvGraphicFramePr>
+              <a:graphicFrameLocks xmlns:a="http://schemas.openxmlformats.org/drawingml/2006/main" noChangeAspect="1"/>
+            </wp:cNvGraphicFramePr>
+            <a:graphic xmlns:a="http://schemas.openxmlformats.org/drawingml/2006/main">
+              <a:graphicData uri="http://schemas.openxmlformats.org/drawingml/2006/picture">
+                <pic:pic xmlns:pic="http://schemas.openxmlformats.org/drawingml/2006/picture">
+                  <pic:nvPicPr>
+                    <pic:cNvPr id="37" name="Picture 37" descr="Text&#10;&#10;Description automatically generated"/>
+                    <pic:cNvPicPr/>
+                  </pic:nvPicPr>
+                  <pic:blipFill>
+                    <a:blip r:embed="rId45">
+                      <a:extLst>
+                        <a:ext uri="{28A0092B-C50C-407E-A947-70E740481C1C}">
+                          <a14:useLocalDpi xmlns:a14="http://schemas.microsoft.com/office/drawing/2010/main" val="0"/>
+                        </a:ext>
+                      </a:extLst>
+                    </a:blip>
+                    <a:stretch>
+                      <a:fillRect/>
+                    </a:stretch>
+                  </pic:blipFill>
+                  <pic:spPr>
+                    <a:xfrm>
+                      <a:off x="0" y="0"/>
+                      <a:ext cx="3909992" cy="1193309"/>
+                    </a:xfrm>
+                    <a:prstGeom prst="rect">
+                      <a:avLst/>
+                    </a:prstGeom>
+                  </pic:spPr>
+                </pic:pic>
+              </a:graphicData>
+            </a:graphic>
+          </wp:inline>
+        </w:drawing>
+      </w:r>
+    </w:p>
+    <w:p>
+      <w:r>
+        <w:t>Here is the output from the stream usage:</w:t>
+      </w:r>
+    </w:p>
+    <w:p>
+      <w:r>
+        <w:rPr>
+          <w:noProof/>
+        </w:rPr>
+        <w:drawing>
+          <wp:inline distT="0" distB="0" distL="0" distR="0" wp14:anchorId="01176695" wp14:editId="53357B76">
+            <wp:extent cx="4183811" cy="3644296"/>
+            <wp:effectExtent l="0" t="0" r="7620" b="0"/>
+            <wp:docPr id="32" name="Picture 32" descr="Text&#10;&#10;Description automatically generated"/>
+            <wp:cNvGraphicFramePr>
+              <a:graphicFrameLocks xmlns:a="http://schemas.openxmlformats.org/drawingml/2006/main" noChangeAspect="1"/>
+            </wp:cNvGraphicFramePr>
+            <a:graphic xmlns:a="http://schemas.openxmlformats.org/drawingml/2006/main">
+              <a:graphicData uri="http://schemas.openxmlformats.org/drawingml/2006/picture">
+                <pic:pic xmlns:pic="http://schemas.openxmlformats.org/drawingml/2006/picture">
+                  <pic:nvPicPr>
+                    <pic:cNvPr id="32" name="Picture 32" descr="Text&#10;&#10;Description automatically generated"/>
+                    <pic:cNvPicPr/>
+                  </pic:nvPicPr>
+                  <pic:blipFill>
+                    <a:blip r:embed="rId46">
+                      <a:extLst>
+                        <a:ext uri="{28A0092B-C50C-407E-A947-70E740481C1C}">
+                          <a14:useLocalDpi xmlns:a14="http://schemas.microsoft.com/office/drawing/2010/main" val="0"/>
+                        </a:ext>
+                      </a:extLst>
+                    </a:blip>
+                    <a:stretch>
+                      <a:fillRect/>
+                    </a:stretch>
+                  </pic:blipFill>
+                  <pic:spPr>
+                    <a:xfrm>
+                      <a:off x="0" y="0"/>
+                      <a:ext cx="4216054" cy="3672381"/>
+                    </a:xfrm>
+                    <a:prstGeom prst="rect">
+                      <a:avLst/>
+                    </a:prstGeom>
+                  </pic:spPr>
+                </pic:pic>
+              </a:graphicData>
+            </a:graphic>
+          </wp:inline>
+        </w:drawing>
       </w:r>
     </w:p>
     <w:p>
@@ -9210,6 +9884,7 @@
           <w:bdr w:val="none" w:sz="0" w:space="0" w:color="auto" w:frame="1"/>
           <w:shd w:val="clear" w:color="auto" w:fill="FFFFFF"/>
         </w:rPr>
+        <w:lastRenderedPageBreak/>
         <w:t>4</w:t>
       </w:r>
       <w:r>
@@ -9380,10 +10055,10 @@
     <w:p>
       <w:r>
         <w:object w:dxaOrig="9356" w:dyaOrig="5755" w14:anchorId="233EBFAF">
-          <v:shape id="_x0000_i1025" type="#_x0000_t75" style="width:470.25pt;height:287.25pt" o:ole="">
-            <v:imagedata r:id="rId36" o:title=""/>
+          <v:shape id="_x0000_i1025" type="#_x0000_t75" style="width:470.7pt;height:287.3pt" o:ole="">
+            <v:imagedata r:id="rId47" o:title=""/>
           </v:shape>
-          <o:OLEObject Type="Embed" ProgID="Excel.Sheet.12" ShapeID="_x0000_i1025" DrawAspect="Content" ObjectID="_1675029448" r:id="rId37"/>
+          <o:OLEObject Type="Embed" ProgID="Excel.Sheet.12" ShapeID="_x0000_i1025" DrawAspect="Content" ObjectID="_1675039225" r:id="rId48"/>
         </w:object>
       </w:r>
     </w:p>

</xml_diff>